<commit_message>
ok, table test runs nicely
</commit_message>
<xml_diff>
--- a/test-resources/test-table-columns.docx
+++ b/test-resources/test-table-columns.docx
@@ -57,7 +57,7 @@
       </w:pPr>
       <w:r>
         <w:rPr/>
-        <w:t>We also test four different ways to express a logical condition for hiding a column.</w:t>
+        <w:t>We also test different ways to express a logical condition for hiding a column.</w:t>
       </w:r>
     </w:p>
     <w:p>
@@ -344,7 +344,7 @@
                       <w:sz w:val="20"/>
                       <w:highlight w:val="magenta"/>
                     </w:rPr>
-                    <w:t xml:space="preserve">{%if col3 </w:t>
+                    <w:t xml:space="preserve">{%if </w:t>
                   </w:r>
                   <w:r>
                     <w:rPr>
@@ -359,7 +359,7 @@
                       <w:sz w:val="20"/>
                       <w:highlight w:val="magenta"/>
                     </w:rPr>
-                    <w:t>== false</w:t>
+                    <w:t>!</w:t>
                   </w:r>
                   <w:r>
                     <w:rPr>
@@ -374,7 +374,7 @@
                       <w:sz w:val="20"/>
                       <w:highlight w:val="magenta"/>
                     </w:rPr>
-                    <w:t xml:space="preserve"> %}{%=hideColumn()%}{%end%}</w:t>
+                    <w:t>col3 %}{%=hideColumn()%}{%end%}</w:t>
                   </w:r>
                 </w:p>
               </w:tc>
@@ -439,7 +439,7 @@
                       <w:sz w:val="20"/>
                       <w:highlight w:val="cyan"/>
                     </w:rPr>
-                    <w:t>false=</w:t>
+                    <w:t>!</w:t>
                   </w:r>
                   <w:r>
                     <w:rPr>

</xml_diff>